<commit_message>
REFACTORED: change name of hired_candidate collection
</commit_message>
<xml_diff>
--- a/lms_mongodb_collections/Collection_Hired_Candidates.docx
+++ b/lms_mongodb_collections/Collection_Hired_Candidates.docx
@@ -179,7 +179,7 @@
       <w:alias w:val="Title"/>
       <w:id w:val="77738743"/>
       <w:placeholder>
-        <w:docPart w:val="C7A870AD1B5A4694822D517981AB2DC8"/>
+        <w:docPart w:val="443DB9C11A5B4F93A75FB4254875EB52"/>
       </w:placeholder>
       <w:dataBinding w:prefixMappings="xmlns:ns0='http://schemas.openxmlformats.org/package/2006/metadata/core-properties' xmlns:ns1='http://purl.org/dc/elements/1.1/'" w:xpath="/ns0:coreProperties[1]/ns1:title[1]" w:storeItemID="{6C3C8BC8-F283-45AE-878A-BAB7291924A1}"/>
       <w:text/>
@@ -490,7 +490,7 @@
   <w:docParts>
     <w:docPart>
       <w:docPartPr>
-        <w:name w:val="C7A870AD1B5A4694822D517981AB2DC8"/>
+        <w:name w:val="443DB9C11A5B4F93A75FB4254875EB52"/>
         <w:category>
           <w:name w:val="General"/>
           <w:gallery w:val="placeholder"/>
@@ -501,12 +501,12 @@
         <w:behaviors>
           <w:behavior w:val="content"/>
         </w:behaviors>
-        <w:guid w:val="{8A201E8E-F247-454F-B52C-ACF50A27D64B}"/>
+        <w:guid w:val="{4BCFBA26-3622-4AE0-A0CE-48AC520BD31D}"/>
       </w:docPartPr>
       <w:docPartBody>
         <w:p>
           <w:pPr>
-            <w:pStyle w:val="C7A870AD1B5A4694822D517981AB2DC8"/>
+            <w:pStyle w:val="443DB9C11A5B4F93A75FB4254875EB52"/>
           </w:pPr>
           <w:r>
             <w:rPr>
@@ -543,8 +543,9 @@
     <w:panose1 w:val="020B0604030504040204"/>
     <w:charset w:val="00"/>
     <w:family w:val="swiss"/>
+    <w:notTrueType/>
     <w:pitch w:val="variable"/>
-    <w:sig w:usb0="E1002EFF" w:usb1="C000605B" w:usb2="00000029" w:usb3="00000000" w:csb0="000101FF" w:csb1="00000000"/>
+    <w:sig w:usb0="00000003" w:usb1="00000000" w:usb2="00000000" w:usb3="00000000" w:csb0="00000001" w:csb1="00000000"/>
   </w:font>
   <w:font w:name="Cambria">
     <w:panose1 w:val="02040503050406030204"/>
@@ -567,6 +568,7 @@
   <w:rsids>
     <w:rsidRoot w:val="00227AD2"/>
     <w:rsid w:val="00227AD2"/>
+    <w:rsid w:val="00540ED5"/>
     <w:rsid w:val="00BE72DD"/>
   </w:rsids>
   <m:mathPr>
@@ -748,6 +750,7 @@
   <w:style w:type="paragraph" w:default="1" w:styleId="Normal">
     <w:name w:val="Normal"/>
     <w:qFormat/>
+    <w:rsid w:val="00540ED5"/>
   </w:style>
   <w:style w:type="character" w:default="1" w:styleId="DefaultParagraphFont">
     <w:name w:val="Default Paragraph Font"/>
@@ -780,6 +783,10 @@
   <w:style w:type="paragraph" w:customStyle="1" w:styleId="C7A870AD1B5A4694822D517981AB2DC8">
     <w:name w:val="C7A870AD1B5A4694822D517981AB2DC8"/>
     <w:rsid w:val="00227AD2"/>
+  </w:style>
+  <w:style w:type="paragraph" w:customStyle="1" w:styleId="443DB9C11A5B4F93A75FB4254875EB52">
+    <w:name w:val="443DB9C11A5B4F93A75FB4254875EB52"/>
+    <w:rsid w:val="00540ED5"/>
   </w:style>
 </w:styles>
 </file>

</xml_diff>